<commit_message>
Added test MVC app, added requirements
</commit_message>
<xml_diff>
--- a/ItsUmbria/Requirements/Requisiti.docx
+++ b/ItsUmbria/Requirements/Requisiti.docx
@@ -961,6 +961,235 @@
       </w:r>
     </w:p>
     <w:p>
+      <w:pPr>
+        <w:pStyle w:val="Paragrafoelenco"/>
+        <w:numPr>
+          <w:ilvl w:val="0"/>
+          <w:numId w:val="4"/>
+        </w:numPr>
+      </w:pPr>
+    </w:p>
+    <w:p>
+      <w:pPr>
+        <w:rPr>
+          <w:b/>
+          <w:bCs/>
+        </w:rPr>
+      </w:pPr>
+      <w:r>
+        <w:rPr>
+          <w:b/>
+          <w:bCs/>
+        </w:rPr>
+        <w:t>Esercizio 4</w:t>
+      </w:r>
+      <w:r>
+        <w:rPr>
+          <w:b/>
+          <w:bCs/>
+        </w:rPr>
+        <w:t xml:space="preserve"> – API </w:t>
+      </w:r>
+      <w:proofErr w:type="spellStart"/>
+      <w:r>
+        <w:rPr>
+          <w:b/>
+          <w:bCs/>
+        </w:rPr>
+        <w:t>RESTful</w:t>
+      </w:r>
+      <w:proofErr w:type="spellEnd"/>
+    </w:p>
+    <w:p>
+      <w:proofErr w:type="spellStart"/>
+      <w:r>
+        <w:t>Crare</w:t>
+      </w:r>
+      <w:proofErr w:type="spellEnd"/>
+      <w:r>
+        <w:t xml:space="preserve"> una </w:t>
+      </w:r>
+      <w:proofErr w:type="spellStart"/>
+      <w:r>
+        <w:t>applcazione</w:t>
+      </w:r>
+      <w:proofErr w:type="spellEnd"/>
+      <w:r>
+        <w:t xml:space="preserve"> MVC utilizzando l’IDE Visual Studio, che permetta di interagire con il gioco utilizzando un se</w:t>
+      </w:r>
+      <w:r>
+        <w:t>t</w:t>
+      </w:r>
+      <w:r>
+        <w:t xml:space="preserve"> di API </w:t>
+      </w:r>
+      <w:proofErr w:type="spellStart"/>
+      <w:r>
+        <w:t>RESTFul</w:t>
+      </w:r>
+      <w:proofErr w:type="spellEnd"/>
+      <w:r>
+        <w:t>.</w:t>
+      </w:r>
+    </w:p>
+    <w:p>
+      <w:r>
+        <w:t xml:space="preserve">L’applicazione dovrà </w:t>
+      </w:r>
+      <w:proofErr w:type="spellStart"/>
+      <w:r>
+        <w:t>esegure</w:t>
+      </w:r>
+      <w:proofErr w:type="spellEnd"/>
+      <w:r>
+        <w:t xml:space="preserve"> i seguenti compiti</w:t>
+      </w:r>
+    </w:p>
+    <w:p>
+      <w:pPr>
+        <w:pStyle w:val="Paragrafoelenco"/>
+        <w:numPr>
+          <w:ilvl w:val="0"/>
+          <w:numId w:val="4"/>
+        </w:numPr>
+      </w:pPr>
+      <w:r>
+        <w:t xml:space="preserve">Creare </w:t>
+      </w:r>
+      <w:proofErr w:type="gramStart"/>
+      <w:r>
+        <w:t>un sessione</w:t>
+      </w:r>
+      <w:proofErr w:type="gramEnd"/>
+      <w:r>
+        <w:t xml:space="preserve"> di gioco</w:t>
+      </w:r>
+      <w:r>
+        <w:t xml:space="preserve"> </w:t>
+      </w:r>
+      <w:r>
+        <w:sym w:font="Wingdings" w:char="F0E0"/>
+      </w:r>
+      <w:r>
+        <w:t xml:space="preserve"> </w:t>
+      </w:r>
+      <w:hyperlink r:id="rId5" w:history="1">
+        <w:r>
+          <w:rPr>
+            <w:rStyle w:val="Collegamentoipertestuale"/>
+          </w:rPr>
+          <w:t>http://localhost:1234/Game/Create</w:t>
+        </w:r>
+      </w:hyperlink>
+      <w:r>
+        <w:t xml:space="preserve"> e restituisca un id partita</w:t>
+      </w:r>
+    </w:p>
+    <w:p>
+      <w:pPr>
+        <w:pStyle w:val="Paragrafoelenco"/>
+        <w:numPr>
+          <w:ilvl w:val="0"/>
+          <w:numId w:val="4"/>
+        </w:numPr>
+      </w:pPr>
+      <w:r>
+        <w:t>Esporre una API che elenchi la lista dei personaggi</w:t>
+      </w:r>
+      <w:r>
+        <w:t xml:space="preserve"> </w:t>
+      </w:r>
+      <w:r>
+        <w:sym w:font="Wingdings" w:char="F0E0"/>
+      </w:r>
+      <w:r>
+        <w:t xml:space="preserve"> </w:t>
+      </w:r>
+      <w:hyperlink r:id="rId6" w:history="1">
+        <w:r>
+          <w:rPr>
+            <w:rStyle w:val="Collegamentoipertestuale"/>
+          </w:rPr>
+          <w:t>http://localhost:1234/Game/</w:t>
+        </w:r>
+        <w:r>
+          <w:rPr>
+            <w:rStyle w:val="Collegamentoipertestuale"/>
+          </w:rPr>
+          <w:t>Heroes</w:t>
+        </w:r>
+      </w:hyperlink>
+    </w:p>
+    <w:p>
+      <w:pPr>
+        <w:pStyle w:val="Paragrafoelenco"/>
+        <w:numPr>
+          <w:ilvl w:val="0"/>
+          <w:numId w:val="4"/>
+        </w:numPr>
+      </w:pPr>
+      <w:r>
+        <w:t>Esporre una API che visualizzi le statistiche di un singolo personaggio</w:t>
+      </w:r>
+      <w:r>
+        <w:t xml:space="preserve"> </w:t>
+      </w:r>
+      <w:hyperlink r:id="rId7" w:history="1">
+        <w:r>
+          <w:rPr>
+            <w:rStyle w:val="Collegamentoipertestuale"/>
+          </w:rPr>
+          <w:t>http://localhost:1234/Game/</w:t>
+        </w:r>
+        <w:r>
+          <w:rPr>
+            <w:rStyle w:val="Collegamentoipertestuale"/>
+          </w:rPr>
+          <w:t>Hero/{id}</w:t>
+        </w:r>
+      </w:hyperlink>
+    </w:p>
+    <w:p>
+      <w:pPr>
+        <w:pStyle w:val="Paragrafoelenco"/>
+        <w:numPr>
+          <w:ilvl w:val="0"/>
+          <w:numId w:val="4"/>
+        </w:numPr>
+      </w:pPr>
+      <w:r>
+        <w:t xml:space="preserve">Esporre una Api che esegua faccia </w:t>
+      </w:r>
+      <w:proofErr w:type="spellStart"/>
+      <w:r>
+        <w:t>esegure</w:t>
+      </w:r>
+      <w:proofErr w:type="spellEnd"/>
+      <w:r>
+        <w:t xml:space="preserve"> un’azione scelta ad uno dei personaggi e ritorni un messaggio di conferma per l’avvenuta esecuzione dell’azione</w:t>
+      </w:r>
+    </w:p>
+    <w:p>
+      <w:pPr>
+        <w:pStyle w:val="Paragrafoelenco"/>
+        <w:rPr>
+          <w:u w:val="single"/>
+        </w:rPr>
+      </w:pPr>
+      <w:hyperlink r:id="rId8" w:history="1">
+        <w:r>
+          <w:rPr>
+            <w:rStyle w:val="Collegamentoipertestuale"/>
+          </w:rPr>
+          <w:t>http://localhost:1234/Game/Hero</w:t>
+        </w:r>
+        <w:r>
+          <w:rPr>
+            <w:rStyle w:val="Collegamentoipertestuale"/>
+          </w:rPr>
+          <w:t>/{id}/{action}</w:t>
+        </w:r>
+      </w:hyperlink>
       <w:bookmarkStart w:id="0" w:name="_GoBack"/>
       <w:bookmarkEnd w:id="0"/>
     </w:p>
@@ -1970,6 +2199,29 @@
       <w:contextualSpacing/>
     </w:pPr>
   </w:style>
+  <w:style w:type="character" w:styleId="Collegamentoipertestuale">
+    <w:name w:val="Hyperlink"/>
+    <w:basedOn w:val="Carpredefinitoparagrafo"/>
+    <w:uiPriority w:val="99"/>
+    <w:unhideWhenUsed/>
+    <w:rsid w:val="00B430F4"/>
+    <w:rPr>
+      <w:color w:val="0563C1" w:themeColor="hyperlink"/>
+      <w:u w:val="single"/>
+    </w:rPr>
+  </w:style>
+  <w:style w:type="character" w:styleId="Menzionenonrisolta">
+    <w:name w:val="Unresolved Mention"/>
+    <w:basedOn w:val="Carpredefinitoparagrafo"/>
+    <w:uiPriority w:val="99"/>
+    <w:semiHidden/>
+    <w:unhideWhenUsed/>
+    <w:rsid w:val="00B430F4"/>
+    <w:rPr>
+      <w:color w:val="605E5C"/>
+      <w:shd w:val="clear" w:color="auto" w:fill="E1DFDD"/>
+    </w:rPr>
+  </w:style>
 </w:styles>
 </file>
 

</xml_diff>

<commit_message>
update requirements, GameController (API) created
</commit_message>
<xml_diff>
--- a/ItsUmbria/Requirements/Requisiti.docx
+++ b/ItsUmbria/Requirements/Requisiti.docx
@@ -14,29 +14,13 @@
           <w:b/>
           <w:bCs/>
         </w:rPr>
-        <w:t xml:space="preserve">Esercizio 1 - </w:t>
-      </w:r>
-      <w:proofErr w:type="spellStart"/>
+        <w:t>Esercizio 1 - Flywheight pattern</w:t>
+      </w:r>
       <w:r>
         <w:rPr>
           <w:b/>
           <w:bCs/>
         </w:rPr>
-        <w:t>Flywheight</w:t>
-      </w:r>
-      <w:proofErr w:type="spellEnd"/>
-      <w:r>
-        <w:rPr>
-          <w:b/>
-          <w:bCs/>
-        </w:rPr>
-        <w:t xml:space="preserve"> pattern</w:t>
-      </w:r>
-      <w:r>
-        <w:rPr>
-          <w:b/>
-          <w:bCs/>
-        </w:rPr>
         <w:t xml:space="preserve"> - Stampante a colori</w:t>
       </w:r>
     </w:p>
@@ -55,15 +39,7 @@
     </w:p>
     <w:p>
       <w:r>
-        <w:t xml:space="preserve">Lo scopo è realizzare il Firmware di una stampante che esegua la stampa di un testo a colori, avvalendosi del pattern </w:t>
-      </w:r>
-      <w:proofErr w:type="spellStart"/>
-      <w:r>
-        <w:t>Flyweight</w:t>
-      </w:r>
-      <w:proofErr w:type="spellEnd"/>
-      <w:r>
-        <w:t xml:space="preserve"> per ridurre al minimo l’occupazione di memoria di ogni singola sessione di stampa</w:t>
+        <w:t>Lo scopo è realizzare il Firmware di una stampante che esegua la stampa di un testo a colori, avvalendosi del pattern Flyweight per ridurre al minimo l’occupazione di memoria di ogni singola sessione di stampa</w:t>
       </w:r>
     </w:p>
     <w:p>
@@ -88,7 +64,6 @@
       <w:r>
         <w:t xml:space="preserve"> </w:t>
       </w:r>
-      <w:proofErr w:type="gramStart"/>
       <w:r>
         <w:rPr>
           <w:b/>
@@ -113,7 +88,6 @@
         </w:rPr>
         <w:t>!</w:t>
       </w:r>
-      <w:proofErr w:type="gramEnd"/>
     </w:p>
     <w:p>
       <w:r>
@@ -172,17 +146,8 @@
         <w:sym w:font="Wingdings" w:char="F0E0"/>
       </w:r>
       <w:r>
-        <w:t xml:space="preserve"> </w:t>
-      </w:r>
-      <w:proofErr w:type="spellStart"/>
-      <w:r>
-        <w:t>emumerato</w:t>
-      </w:r>
-      <w:proofErr w:type="spellEnd"/>
-      <w:r>
-        <w:t xml:space="preserve"> </w:t>
-      </w:r>
-      <w:proofErr w:type="spellStart"/>
+        <w:t xml:space="preserve"> emumerato </w:t>
+      </w:r>
       <w:r>
         <w:rPr>
           <w:rFonts w:ascii="Consolas" w:hAnsi="Consolas" w:cs="Consolas"/>
@@ -192,7 +157,6 @@
         </w:rPr>
         <w:t>ConsoleColor</w:t>
       </w:r>
-      <w:proofErr w:type="spellEnd"/>
     </w:p>
     <w:p>
       <w:pPr>
@@ -203,15 +167,7 @@
         </w:numPr>
       </w:pPr>
       <w:r>
-        <w:t xml:space="preserve">Il </w:t>
-      </w:r>
-      <w:proofErr w:type="spellStart"/>
-      <w:r>
-        <w:t>Flyweight</w:t>
-      </w:r>
-      <w:proofErr w:type="spellEnd"/>
-      <w:r>
-        <w:t xml:space="preserve"> permette di istanziare un solo oggetto per ogni tipo di combinazione carattere-colore, anche qualora lo stesso appaia più volte all’interno del testo</w:t>
+        <w:t>Il Flyweight permette di istanziare un solo oggetto per ogni tipo di combinazione carattere-colore, anche qualora lo stesso appaia più volte all’interno del testo</w:t>
       </w:r>
     </w:p>
     <w:p>
@@ -268,15 +224,7 @@
     </w:p>
     <w:p>
       <w:r>
-        <w:t xml:space="preserve">L’esercitazione punta a creare una sorta di piccolo </w:t>
-      </w:r>
-      <w:proofErr w:type="spellStart"/>
-      <w:r>
-        <w:t>videogico</w:t>
-      </w:r>
-      <w:proofErr w:type="spellEnd"/>
-      <w:r>
-        <w:t>. Lo scopo dell’applicazione sarà:</w:t>
+        <w:t>L’esercitazione punta a creare una sorta di piccolo videogico. Lo scopo dell’applicazione sarà:</w:t>
       </w:r>
     </w:p>
     <w:p>
@@ -312,15 +260,7 @@
         </w:numPr>
       </w:pPr>
       <w:r>
-        <w:t xml:space="preserve">Ogni personaggio può portare solo un’arma per tipo. Qualora raccogliesse la stessa arma più volte, le munizioni dovranno essere incrementate le munizioni di </w:t>
-      </w:r>
-      <w:proofErr w:type="gramStart"/>
-      <w:r>
-        <w:t>10</w:t>
-      </w:r>
-      <w:proofErr w:type="gramEnd"/>
-      <w:r>
-        <w:t xml:space="preserve"> unità</w:t>
+        <w:t>Ogni personaggio può portare solo un’arma per tipo. Qualora raccogliesse la stessa arma più volte, le munizioni dovranno essere incrementate le munizioni di 10 unità</w:t>
       </w:r>
     </w:p>
     <w:p>
@@ -389,7 +329,6 @@
         </w:rPr>
         <w:t xml:space="preserve"> </w:t>
       </w:r>
-      <w:proofErr w:type="spellStart"/>
       <w:r>
         <w:rPr>
           <w:rFonts w:ascii="Consolas" w:hAnsi="Consolas" w:cs="Consolas"/>
@@ -399,7 +338,6 @@
         </w:rPr>
         <w:t>enum</w:t>
       </w:r>
-      <w:proofErr w:type="spellEnd"/>
       <w:r>
         <w:rPr>
           <w:rFonts w:ascii="Consolas" w:hAnsi="Consolas" w:cs="Consolas"/>
@@ -409,7 +347,6 @@
         </w:rPr>
         <w:t xml:space="preserve"> </w:t>
       </w:r>
-      <w:proofErr w:type="spellStart"/>
       <w:r>
         <w:rPr>
           <w:rFonts w:ascii="Consolas" w:hAnsi="Consolas" w:cs="Consolas"/>
@@ -419,7 +356,6 @@
         </w:rPr>
         <w:t>HeroClass</w:t>
       </w:r>
-      <w:proofErr w:type="spellEnd"/>
     </w:p>
     <w:p>
       <w:pPr>
@@ -487,27 +423,7 @@
           <w:sz w:val="19"/>
           <w:szCs w:val="19"/>
         </w:rPr>
-        <w:t xml:space="preserve">        </w:t>
-      </w:r>
-      <w:proofErr w:type="spellStart"/>
-      <w:r>
-        <w:rPr>
-          <w:rFonts w:ascii="Consolas" w:hAnsi="Consolas" w:cs="Consolas"/>
-          <w:color w:val="000000"/>
-          <w:sz w:val="19"/>
-          <w:szCs w:val="19"/>
-        </w:rPr>
-        <w:t>Damage</w:t>
-      </w:r>
-      <w:proofErr w:type="spellEnd"/>
-      <w:r>
-        <w:rPr>
-          <w:rFonts w:ascii="Consolas" w:hAnsi="Consolas" w:cs="Consolas"/>
-          <w:color w:val="000000"/>
-          <w:sz w:val="19"/>
-          <w:szCs w:val="19"/>
-        </w:rPr>
-        <w:t>,</w:t>
+        <w:t xml:space="preserve">        Damage,</w:t>
       </w:r>
     </w:p>
     <w:p>
@@ -601,7 +517,6 @@
         </w:rPr>
         <w:t xml:space="preserve"> </w:t>
       </w:r>
-      <w:proofErr w:type="spellStart"/>
       <w:r>
         <w:rPr>
           <w:rFonts w:ascii="Consolas" w:hAnsi="Consolas" w:cs="Consolas"/>
@@ -611,7 +526,6 @@
         </w:rPr>
         <w:t>enum</w:t>
       </w:r>
-      <w:proofErr w:type="spellEnd"/>
       <w:r>
         <w:rPr>
           <w:rFonts w:ascii="Consolas" w:hAnsi="Consolas" w:cs="Consolas"/>
@@ -621,7 +535,6 @@
         </w:rPr>
         <w:t xml:space="preserve"> </w:t>
       </w:r>
-      <w:proofErr w:type="spellStart"/>
       <w:r>
         <w:rPr>
           <w:rFonts w:ascii="Consolas" w:hAnsi="Consolas" w:cs="Consolas"/>
@@ -631,7 +544,6 @@
         </w:rPr>
         <w:t>WeaponType</w:t>
       </w:r>
-      <w:proofErr w:type="spellEnd"/>
     </w:p>
     <w:p>
       <w:pPr>
@@ -676,27 +588,7 @@
           <w:sz w:val="19"/>
           <w:szCs w:val="19"/>
         </w:rPr>
-        <w:t xml:space="preserve">        </w:t>
-      </w:r>
-      <w:proofErr w:type="spellStart"/>
-      <w:r>
-        <w:rPr>
-          <w:rFonts w:ascii="Consolas" w:hAnsi="Consolas" w:cs="Consolas"/>
-          <w:color w:val="000000"/>
-          <w:sz w:val="19"/>
-          <w:szCs w:val="19"/>
-        </w:rPr>
-        <w:t>Knife</w:t>
-      </w:r>
-      <w:proofErr w:type="spellEnd"/>
-      <w:r>
-        <w:rPr>
-          <w:rFonts w:ascii="Consolas" w:hAnsi="Consolas" w:cs="Consolas"/>
-          <w:color w:val="000000"/>
-          <w:sz w:val="19"/>
-          <w:szCs w:val="19"/>
-        </w:rPr>
-        <w:t>,</w:t>
+        <w:t xml:space="preserve">        Knife,</w:t>
       </w:r>
     </w:p>
     <w:p>
@@ -742,27 +634,7 @@
           <w:sz w:val="19"/>
           <w:szCs w:val="19"/>
         </w:rPr>
-        <w:t xml:space="preserve">        </w:t>
-      </w:r>
-      <w:proofErr w:type="spellStart"/>
-      <w:r>
-        <w:rPr>
-          <w:rFonts w:ascii="Consolas" w:hAnsi="Consolas" w:cs="Consolas"/>
-          <w:color w:val="000000"/>
-          <w:sz w:val="19"/>
-          <w:szCs w:val="19"/>
-        </w:rPr>
-        <w:t>AssaultRifle</w:t>
-      </w:r>
-      <w:proofErr w:type="spellEnd"/>
-      <w:r>
-        <w:rPr>
-          <w:rFonts w:ascii="Consolas" w:hAnsi="Consolas" w:cs="Consolas"/>
-          <w:color w:val="000000"/>
-          <w:sz w:val="19"/>
-          <w:szCs w:val="19"/>
-        </w:rPr>
-        <w:t>,</w:t>
+        <w:t xml:space="preserve">        AssaultRifle,</w:t>
       </w:r>
     </w:p>
     <w:p>
@@ -785,19 +657,8 @@
           <w:sz w:val="19"/>
           <w:szCs w:val="19"/>
         </w:rPr>
-        <w:t xml:space="preserve">        </w:t>
-      </w:r>
-      <w:proofErr w:type="spellStart"/>
-      <w:r>
-        <w:rPr>
-          <w:rFonts w:ascii="Consolas" w:hAnsi="Consolas" w:cs="Consolas"/>
-          <w:color w:val="000000"/>
-          <w:sz w:val="19"/>
-          <w:szCs w:val="19"/>
-        </w:rPr>
-        <w:t>SniperRifle</w:t>
-      </w:r>
-      <w:proofErr w:type="spellEnd"/>
+        <w:t xml:space="preserve">        SniperRifle</w:t>
+      </w:r>
     </w:p>
     <w:p>
       <w:pPr>
@@ -988,61 +849,17 @@
           <w:b/>
           <w:bCs/>
         </w:rPr>
-        <w:t xml:space="preserve"> – API </w:t>
-      </w:r>
-      <w:proofErr w:type="spellStart"/>
-      <w:r>
-        <w:rPr>
-          <w:b/>
-          <w:bCs/>
-        </w:rPr>
-        <w:t>RESTful</w:t>
-      </w:r>
-      <w:proofErr w:type="spellEnd"/>
-    </w:p>
-    <w:p>
-      <w:proofErr w:type="spellStart"/>
-      <w:r>
-        <w:t>Crare</w:t>
-      </w:r>
-      <w:proofErr w:type="spellEnd"/>
-      <w:r>
-        <w:t xml:space="preserve"> una </w:t>
-      </w:r>
-      <w:proofErr w:type="spellStart"/>
-      <w:r>
-        <w:t>applcazione</w:t>
-      </w:r>
-      <w:proofErr w:type="spellEnd"/>
-      <w:r>
-        <w:t xml:space="preserve"> MVC utilizzando l’IDE Visual Studio, che permetta di interagire con il gioco utilizzando un se</w:t>
-      </w:r>
-      <w:r>
-        <w:t>t</w:t>
-      </w:r>
-      <w:r>
-        <w:t xml:space="preserve"> di API </w:t>
-      </w:r>
-      <w:proofErr w:type="spellStart"/>
-      <w:r>
-        <w:t>RESTFul</w:t>
-      </w:r>
-      <w:proofErr w:type="spellEnd"/>
-      <w:r>
-        <w:t>.</w:t>
-      </w:r>
-    </w:p>
-    <w:p>
-      <w:r>
-        <w:t xml:space="preserve">L’applicazione dovrà </w:t>
-      </w:r>
-      <w:proofErr w:type="spellStart"/>
-      <w:r>
-        <w:t>esegure</w:t>
-      </w:r>
-      <w:proofErr w:type="spellEnd"/>
-      <w:r>
-        <w:t xml:space="preserve"> i seguenti compiti</w:t>
+        <w:t xml:space="preserve"> – API RESTful</w:t>
+      </w:r>
+    </w:p>
+    <w:p>
+      <w:r>
+        <w:t>Crare una applcazione MVC utilizzando l’IDE Visual Studio, che permetta di interagire con il gioco utilizzando un set di API RESTFul.</w:t>
+      </w:r>
+    </w:p>
+    <w:p>
+      <w:r>
+        <w:t>L’applicazione dovrà esegure i seguenti compiti</w:t>
       </w:r>
     </w:p>
     <w:p>
@@ -1054,18 +871,7 @@
         </w:numPr>
       </w:pPr>
       <w:r>
-        <w:t xml:space="preserve">Creare </w:t>
-      </w:r>
-      <w:proofErr w:type="gramStart"/>
-      <w:r>
-        <w:t>un sessione</w:t>
-      </w:r>
-      <w:proofErr w:type="gramEnd"/>
-      <w:r>
-        <w:t xml:space="preserve"> di gioco</w:t>
-      </w:r>
-      <w:r>
-        <w:t xml:space="preserve"> </w:t>
+        <w:t xml:space="preserve">Creare un sessione di gioco </w:t>
       </w:r>
       <w:r>
         <w:sym w:font="Wingdings" w:char="F0E0"/>
@@ -1094,10 +900,7 @@
         </w:numPr>
       </w:pPr>
       <w:r>
-        <w:t>Esporre una API che elenchi la lista dei personaggi</w:t>
-      </w:r>
-      <w:r>
-        <w:t xml:space="preserve"> </w:t>
+        <w:t xml:space="preserve">Esporre una API che elenchi la lista dei personaggi </w:t>
       </w:r>
       <w:r>
         <w:sym w:font="Wingdings" w:char="F0E0"/>
@@ -1110,13 +913,7 @@
           <w:rPr>
             <w:rStyle w:val="Collegamentoipertestuale"/>
           </w:rPr>
-          <w:t>http://localhost:1234/Game/</w:t>
-        </w:r>
-        <w:r>
-          <w:rPr>
-            <w:rStyle w:val="Collegamentoipertestuale"/>
-          </w:rPr>
-          <w:t>Heroes</w:t>
+          <w:t>http://localhost:1234/Game/Heroes</w:t>
         </w:r>
       </w:hyperlink>
     </w:p>
@@ -1129,7 +926,10 @@
         </w:numPr>
       </w:pPr>
       <w:r>
-        <w:t>Esporre una API che visualizzi le statistiche di un singolo personaggio</w:t>
+        <w:t xml:space="preserve">Esporre una API che visualizzi le statistiche di un singolo personaggio </w:t>
+      </w:r>
+      <w:r>
+        <w:sym w:font="Wingdings" w:char="F0E0"/>
       </w:r>
       <w:r>
         <w:t xml:space="preserve"> </w:t>
@@ -1139,13 +939,7 @@
           <w:rPr>
             <w:rStyle w:val="Collegamentoipertestuale"/>
           </w:rPr>
-          <w:t>http://localhost:1234/Game/</w:t>
-        </w:r>
-        <w:r>
-          <w:rPr>
-            <w:rStyle w:val="Collegamentoipertestuale"/>
-          </w:rPr>
-          <w:t>Hero/{id}</w:t>
+          <w:t>http://localhost:1234/Game/Hero/{id}</w:t>
         </w:r>
       </w:hyperlink>
     </w:p>
@@ -1158,16 +952,16 @@
         </w:numPr>
       </w:pPr>
       <w:r>
-        <w:t xml:space="preserve">Esporre una Api che esegua faccia </w:t>
-      </w:r>
-      <w:proofErr w:type="spellStart"/>
-      <w:r>
-        <w:t>esegure</w:t>
-      </w:r>
-      <w:proofErr w:type="spellEnd"/>
-      <w:r>
-        <w:t xml:space="preserve"> un’azione scelta ad uno dei personaggi e ritorni un messaggio di conferma per l’avvenuta esecuzione dell’azione</w:t>
-      </w:r>
+        <w:t>Esporre una Api che esegua faccia esegure un’azione scelta ad uno dei personaggi e ritorni un messaggio di conferma per l’avvenuta esecuzione dell’azione</w:t>
+      </w:r>
+      <w:r>
+        <w:t xml:space="preserve"> </w:t>
+      </w:r>
+      <w:r>
+        <w:sym w:font="Wingdings" w:char="F0E0"/>
+      </w:r>
+      <w:bookmarkStart w:id="0" w:name="_GoBack"/>
+      <w:bookmarkEnd w:id="0"/>
     </w:p>
     <w:p>
       <w:pPr>
@@ -1181,17 +975,9 @@
           <w:rPr>
             <w:rStyle w:val="Collegamentoipertestuale"/>
           </w:rPr>
-          <w:t>http://localhost:1234/Game/Hero</w:t>
-        </w:r>
-        <w:r>
-          <w:rPr>
-            <w:rStyle w:val="Collegamentoipertestuale"/>
-          </w:rPr>
-          <w:t>/{id}/{action}</w:t>
+          <w:t>http://localhost:1234/Game/Hero/{id}/{action}</w:t>
         </w:r>
       </w:hyperlink>
-      <w:bookmarkStart w:id="0" w:name="_GoBack"/>
-      <w:bookmarkEnd w:id="0"/>
     </w:p>
     <w:sectPr>
       <w:pgSz w:w="11906" w:h="16838"/>

</xml_diff>